<commit_message>
update project's photo in report
Co-Authored-By: fatma abdelmoniem mohamed <fatmaabdelmoniem@users.noreply.github.com>
Co-Authored-By: moerfan97 <moerfan97@users.noreply.github.com>
Co-Authored-By: omarnasreldeen <omarnasreldeen@users.noreply.github.com>
Co-Authored-By: omarhesham1997 <omarhesham1997@users.noreply.github.com>
Co-Authored-By: Kareem Salah <kareem1002009@users.noreply.github.com>
</commit_message>
<xml_diff>
--- a/Report/Report.docx
+++ b/Report/Report.docx
@@ -1695,8 +1695,6 @@
       <w:r>
         <w:t>PORT Driver</w:t>
       </w:r>
-      <w:bookmarkStart w:id="0" w:name="_GoBack"/>
-      <w:bookmarkEnd w:id="0"/>
     </w:p>
     <w:p>
       <w:pPr>
@@ -2151,61 +2149,37 @@
               <w:rPr>
                 <w:rStyle w:val="fontstyle01"/>
               </w:rPr>
-              <w:t xml:space="preserve">Uint8 </w:t>
+              <w:t xml:space="preserve">Uint8  </w:t>
             </w:r>
             <w:r>
               <w:rPr>
                 <w:rStyle w:val="fontstyle01"/>
               </w:rPr>
-              <w:t xml:space="preserve"> </w:t>
+              <w:t xml:space="preserve">Port index, </w:t>
             </w:r>
             <w:r>
               <w:rPr>
                 <w:rStyle w:val="fontstyle01"/>
               </w:rPr>
-              <w:t xml:space="preserve">Port index, </w:t>
+              <w:t xml:space="preserve"> Uint8  </w:t>
             </w:r>
             <w:r>
               <w:rPr>
                 <w:rStyle w:val="fontstyle01"/>
               </w:rPr>
-              <w:t xml:space="preserve"> </w:t>
+              <w:t xml:space="preserve">pins’ mask, </w:t>
             </w:r>
             <w:r>
               <w:rPr>
                 <w:rStyle w:val="fontstyle01"/>
               </w:rPr>
-              <w:t xml:space="preserve">Uint8 </w:t>
+              <w:t xml:space="preserve">enum </w:t>
             </w:r>
             <w:r>
               <w:rPr>
                 <w:rStyle w:val="fontstyle01"/>
               </w:rPr>
-              <w:t xml:space="preserve"> </w:t>
-            </w:r>
-            <w:r>
-              <w:rPr>
-                <w:rStyle w:val="fontstyle01"/>
-              </w:rPr>
-              <w:t xml:space="preserve">pins’ mask, </w:t>
-            </w:r>
-            <w:r>
-              <w:rPr>
-                <w:rStyle w:val="fontstyle01"/>
-              </w:rPr>
-              <w:t xml:space="preserve">enum </w:t>
-            </w:r>
-            <w:r>
-              <w:rPr>
-                <w:rStyle w:val="fontstyle01"/>
-              </w:rPr>
-              <w:t xml:space="preserve"> </w:t>
-            </w:r>
-            <w:r>
-              <w:rPr>
-                <w:rStyle w:val="fontstyle01"/>
-              </w:rPr>
-              <w:t>Port_PinDirectionType</w:t>
+              <w:t xml:space="preserve"> Port_PinDirectionType</w:t>
             </w:r>
             <w:r>
               <w:rPr>
@@ -2418,43 +2392,19 @@
               <w:rPr>
                 <w:rStyle w:val="fontstyle01"/>
               </w:rPr>
-              <w:t xml:space="preserve"> </w:t>
+              <w:t xml:space="preserve"> Uint8  </w:t>
             </w:r>
             <w:r>
               <w:rPr>
                 <w:rStyle w:val="fontstyle01"/>
               </w:rPr>
-              <w:t xml:space="preserve">Uint8 </w:t>
+              <w:t xml:space="preserve">pins’ mask, </w:t>
             </w:r>
             <w:r>
               <w:rPr>
                 <w:rStyle w:val="fontstyle01"/>
               </w:rPr>
-              <w:t xml:space="preserve"> </w:t>
-            </w:r>
-            <w:r>
-              <w:rPr>
-                <w:rStyle w:val="fontstyle01"/>
-              </w:rPr>
-              <w:t xml:space="preserve">pins’ mask, </w:t>
-            </w:r>
-            <w:r>
-              <w:rPr>
-                <w:rStyle w:val="fontstyle01"/>
-              </w:rPr>
-              <w:t xml:space="preserve"> </w:t>
-            </w:r>
-            <w:r>
-              <w:rPr>
-                <w:rStyle w:val="fontstyle01"/>
-              </w:rPr>
-              <w:t xml:space="preserve">Uint8 </w:t>
-            </w:r>
-            <w:r>
-              <w:rPr>
-                <w:rStyle w:val="fontstyle01"/>
-              </w:rPr>
-              <w:t xml:space="preserve"> </w:t>
+              <w:t xml:space="preserve"> Uint8  </w:t>
             </w:r>
             <w:r>
               <w:rPr>
@@ -2673,73 +2623,37 @@
               <w:rPr>
                 <w:rStyle w:val="fontstyle01"/>
               </w:rPr>
-              <w:t xml:space="preserve">Uint8 </w:t>
+              <w:t xml:space="preserve">Uint8  </w:t>
             </w:r>
             <w:r>
               <w:rPr>
                 <w:rStyle w:val="fontstyle01"/>
               </w:rPr>
-              <w:t xml:space="preserve"> </w:t>
+              <w:t xml:space="preserve">Port index, </w:t>
             </w:r>
             <w:r>
               <w:rPr>
                 <w:rStyle w:val="fontstyle01"/>
               </w:rPr>
-              <w:t xml:space="preserve">Port index, </w:t>
+              <w:t xml:space="preserve"> Uint8  </w:t>
             </w:r>
             <w:r>
               <w:rPr>
                 <w:rStyle w:val="fontstyle01"/>
               </w:rPr>
-              <w:t xml:space="preserve"> </w:t>
+              <w:t xml:space="preserve">pins’ mask, </w:t>
             </w:r>
             <w:r>
               <w:rPr>
                 <w:rStyle w:val="fontstyle01"/>
               </w:rPr>
-              <w:t xml:space="preserve">Uint8 </w:t>
+              <w:t xml:space="preserve"> Uint8  </w:t>
             </w:r>
             <w:r>
               <w:rPr>
                 <w:rStyle w:val="fontstyle01"/>
               </w:rPr>
-              <w:t xml:space="preserve"> </w:t>
-            </w:r>
-            <w:r>
-              <w:rPr>
-                <w:rStyle w:val="fontstyle01"/>
-              </w:rPr>
-              <w:t xml:space="preserve">pins’ mask, </w:t>
-            </w:r>
-            <w:r>
-              <w:rPr>
-                <w:rStyle w:val="fontstyle01"/>
-              </w:rPr>
-              <w:t xml:space="preserve"> </w:t>
-            </w:r>
-            <w:r>
-              <w:rPr>
-                <w:rStyle w:val="fontstyle01"/>
-              </w:rPr>
-              <w:t xml:space="preserve">Uint8 </w:t>
-            </w:r>
-            <w:r>
-              <w:rPr>
-                <w:rStyle w:val="fontstyle01"/>
-              </w:rPr>
-              <w:t xml:space="preserve"> </w:t>
-            </w:r>
-            <w:r>
-              <w:rPr>
-                <w:rStyle w:val="fontstyle01"/>
-              </w:rPr>
-              <w:t>enable down</w:t>
-            </w:r>
-            <w:r>
-              <w:rPr>
-                <w:rStyle w:val="fontstyle01"/>
-              </w:rPr>
-              <w:t xml:space="preserve"> up</w:t>
+              <w:t>enable down up</w:t>
             </w:r>
           </w:p>
         </w:tc>
@@ -3346,13 +3260,7 @@
               <w:rPr>
                 <w:rStyle w:val="fontstyle01"/>
               </w:rPr>
-              <w:t xml:space="preserve">Uint8 </w:t>
-            </w:r>
-            <w:r>
-              <w:rPr>
-                <w:rStyle w:val="fontstyle01"/>
-              </w:rPr>
-              <w:t xml:space="preserve"> </w:t>
+              <w:t xml:space="preserve">Uint8  </w:t>
             </w:r>
             <w:r>
               <w:t xml:space="preserve">Availability status </w:t>
@@ -3551,13 +3459,7 @@
               <w:rPr>
                 <w:rStyle w:val="fontstyle01"/>
               </w:rPr>
-              <w:t xml:space="preserve">Uint8 </w:t>
-            </w:r>
-            <w:r>
-              <w:rPr>
-                <w:rStyle w:val="fontstyle01"/>
-              </w:rPr>
-              <w:t xml:space="preserve"> </w:t>
+              <w:t xml:space="preserve">Uint8  </w:t>
             </w:r>
             <w:r>
               <w:t>Data</w:t>
@@ -4150,19 +4052,7 @@
               <w:rPr>
                 <w:rStyle w:val="fontstyle01"/>
               </w:rPr>
-              <w:t xml:space="preserve"> </w:t>
-            </w:r>
-            <w:r>
-              <w:rPr>
-                <w:rStyle w:val="fontstyle01"/>
-              </w:rPr>
-              <w:t>Uint8</w:t>
-            </w:r>
-            <w:r>
-              <w:rPr>
-                <w:rStyle w:val="fontstyle01"/>
-              </w:rPr>
-              <w:t xml:space="preserve"> </w:t>
+              <w:t xml:space="preserve"> Uint8 </w:t>
             </w:r>
             <w:r>
               <w:rPr>
@@ -4355,19 +4245,7 @@
               <w:rPr>
                 <w:rStyle w:val="fontstyle01"/>
               </w:rPr>
-              <w:t xml:space="preserve"> </w:t>
-            </w:r>
-            <w:r>
-              <w:rPr>
-                <w:rStyle w:val="fontstyle01"/>
-              </w:rPr>
-              <w:t>Uint8</w:t>
-            </w:r>
-            <w:r>
-              <w:rPr>
-                <w:rStyle w:val="fontstyle01"/>
-              </w:rPr>
-              <w:t xml:space="preserve"> </w:t>
+              <w:t xml:space="preserve"> Uint8 </w:t>
             </w:r>
             <w:r>
               <w:rPr>
@@ -4810,7 +4688,6 @@
       <w:pPr>
         <w:ind w:left="1080"/>
         <w:rPr>
-          <w:rFonts w:hint="cs"/>
           <w:rtl/>
           <w:lang w:bidi="ar-EG"/>
         </w:rPr>
@@ -5116,73 +4993,49 @@
               <w:rPr>
                 <w:rStyle w:val="fontstyle01"/>
               </w:rPr>
-              <w:t xml:space="preserve"> </w:t>
-            </w:r>
+              <w:t xml:space="preserve"> Uint8_t </w:t>
+            </w:r>
+            <w:r>
+              <w:t>Duty cycle</w:t>
+            </w:r>
+            <w:r>
+              <w:t>)</w:t>
+            </w:r>
+          </w:p>
+        </w:tc>
+      </w:tr>
+      <w:tr>
+        <w:trPr>
+          <w:trHeight w:val="342"/>
+        </w:trPr>
+        <w:tc>
+          <w:tcPr>
+            <w:tcW w:w="1841" w:type="dxa"/>
+          </w:tcPr>
+          <w:p>
+            <w:pPr>
+              <w:pStyle w:val="ListParagraph"/>
+              <w:ind w:left="0"/>
+            </w:pPr>
+            <w:r>
+              <w:t>Input</w:t>
+            </w:r>
+          </w:p>
+        </w:tc>
+        <w:tc>
+          <w:tcPr>
+            <w:tcW w:w="5534" w:type="dxa"/>
+          </w:tcPr>
+          <w:p>
+            <w:pPr>
+              <w:pStyle w:val="ListParagraph"/>
+              <w:ind w:left="0"/>
+            </w:pPr>
             <w:r>
               <w:rPr>
                 <w:rStyle w:val="fontstyle01"/>
               </w:rPr>
-              <w:t>Uint8</w:t>
-            </w:r>
-            <w:r>
-              <w:rPr>
-                <w:rStyle w:val="fontstyle01"/>
-              </w:rPr>
-              <w:t>_t</w:t>
-            </w:r>
-            <w:r>
-              <w:rPr>
-                <w:rStyle w:val="fontstyle01"/>
-              </w:rPr>
-              <w:t xml:space="preserve"> </w:t>
-            </w:r>
-            <w:r>
-              <w:t>Duty cycle</w:t>
-            </w:r>
-            <w:r>
-              <w:t>)</w:t>
-            </w:r>
-          </w:p>
-        </w:tc>
-      </w:tr>
-      <w:tr>
-        <w:trPr>
-          <w:trHeight w:val="342"/>
-        </w:trPr>
-        <w:tc>
-          <w:tcPr>
-            <w:tcW w:w="1841" w:type="dxa"/>
-          </w:tcPr>
-          <w:p>
-            <w:pPr>
-              <w:pStyle w:val="ListParagraph"/>
-              <w:ind w:left="0"/>
-            </w:pPr>
-            <w:r>
-              <w:t>Input</w:t>
-            </w:r>
-          </w:p>
-        </w:tc>
-        <w:tc>
-          <w:tcPr>
-            <w:tcW w:w="5534" w:type="dxa"/>
-          </w:tcPr>
-          <w:p>
-            <w:pPr>
-              <w:pStyle w:val="ListParagraph"/>
-              <w:ind w:left="0"/>
-            </w:pPr>
-            <w:r>
-              <w:rPr>
-                <w:rStyle w:val="fontstyle01"/>
-              </w:rPr>
-              <w:t>Uint8</w:t>
-            </w:r>
-            <w:r>
-              <w:rPr>
-                <w:rStyle w:val="fontstyle01"/>
-              </w:rPr>
-              <w:t xml:space="preserve"> </w:t>
+              <w:t xml:space="preserve">Uint8 </w:t>
             </w:r>
             <w:r>
               <w:t xml:space="preserve">Duty cycle </w:t>
@@ -6414,13 +6267,7 @@
               <w:rPr>
                 <w:rStyle w:val="fontstyle01"/>
               </w:rPr>
-              <w:t>U</w:t>
-            </w:r>
-            <w:r>
-              <w:rPr>
-                <w:rStyle w:val="fontstyle01"/>
-              </w:rPr>
-              <w:t xml:space="preserve">int16 </w:t>
+              <w:t xml:space="preserve">Uint16 </w:t>
             </w:r>
             <w:r>
               <w:t>Temperature Reading</w:t>
@@ -7014,7 +6861,6 @@
     <w:p>
       <w:pPr>
         <w:pStyle w:val="Heading2"/>
-        <w:ind w:left="1080"/>
         <w:rPr>
           <w:noProof/>
         </w:rPr>
@@ -7025,27 +6871,19 @@
         <w:pStyle w:val="Heading2"/>
         <w:ind w:left="1080"/>
         <w:rPr>
-          <w:noProof/>
-        </w:rPr>
-      </w:pPr>
-    </w:p>
-    <w:p>
-      <w:pPr>
-        <w:pStyle w:val="Heading2"/>
-        <w:ind w:left="1080"/>
-        <w:rPr>
           <w:lang w:bidi="ar-EG"/>
         </w:rPr>
       </w:pPr>
+      <w:bookmarkStart w:id="0" w:name="_GoBack"/>
       <w:r>
         <w:rPr>
           <w:noProof/>
         </w:rPr>
         <w:drawing>
           <wp:inline distT="0" distB="0" distL="0" distR="0">
-            <wp:extent cx="4433455" cy="2100247"/>
-            <wp:effectExtent l="0" t="0" r="5715" b="0"/>
-            <wp:docPr id="3" name="Picture 3"/>
+            <wp:extent cx="4358640" cy="3268980"/>
+            <wp:effectExtent l="0" t="0" r="3810" b="7620"/>
+            <wp:docPr id="4" name="Picture 4" descr="D:\Nada\تالتة كهرباء حاسبات\Second Term\MicroController\Projects\Project2\Photos\project_2_1.jpg"/>
             <wp:cNvGraphicFramePr>
               <a:graphicFrameLocks xmlns:a="http://schemas.openxmlformats.org/drawingml/2006/main" noChangeAspect="1"/>
             </wp:cNvGraphicFramePr>
@@ -7053,8 +6891,10 @@
               <a:graphicData uri="http://schemas.openxmlformats.org/drawingml/2006/picture">
                 <pic:pic xmlns:pic="http://schemas.openxmlformats.org/drawingml/2006/picture">
                   <pic:nvPicPr>
-                    <pic:cNvPr id="3" name="59910828_294239194833612_2094511338142302208_n.jpg"/>
-                    <pic:cNvPicPr/>
+                    <pic:cNvPr id="0" name="Picture 2" descr="D:\Nada\تالتة كهرباء حاسبات\Second Term\MicroController\Projects\Project2\Photos\project_2_1.jpg"/>
+                    <pic:cNvPicPr>
+                      <a:picLocks noChangeAspect="1" noChangeArrowheads="1"/>
+                    </pic:cNvPicPr>
                   </pic:nvPicPr>
                   <pic:blipFill>
                     <a:blip r:embed="rId9" cstate="print">
@@ -7064,18 +6904,23 @@
                         </a:ext>
                       </a:extLst>
                     </a:blip>
+                    <a:srcRect/>
                     <a:stretch>
                       <a:fillRect/>
                     </a:stretch>
                   </pic:blipFill>
-                  <pic:spPr>
-                    <a:xfrm>
+                  <pic:spPr bwMode="auto">
+                    <a:xfrm rot="10800000">
                       <a:off x="0" y="0"/>
-                      <a:ext cx="4441298" cy="2103963"/>
+                      <a:ext cx="4358640" cy="3268980"/>
                     </a:xfrm>
                     <a:prstGeom prst="rect">
                       <a:avLst/>
                     </a:prstGeom>
+                    <a:noFill/>
+                    <a:ln>
+                      <a:noFill/>
+                    </a:ln>
                   </pic:spPr>
                 </pic:pic>
               </a:graphicData>
@@ -7083,6 +6928,7 @@
           </wp:inline>
         </w:drawing>
       </w:r>
+      <w:bookmarkEnd w:id="0"/>
     </w:p>
     <w:p>
       <w:pPr>
@@ -7239,7 +7085,7 @@
           <w:rPr>
             <w:noProof/>
           </w:rPr>
-          <w:t>11</w:t>
+          <w:t>10</w:t>
         </w:r>
         <w:r>
           <w:rPr>
@@ -10689,7 +10535,7 @@
 </file>
 
 <file path=customXml/itemProps1.xml><?xml version="1.0" encoding="utf-8"?>
-<ds:datastoreItem xmlns:ds="http://schemas.openxmlformats.org/officeDocument/2006/customXml" ds:itemID="{7B2889E7-6876-4AAE-A498-5496D5433615}">
+<ds:datastoreItem xmlns:ds="http://schemas.openxmlformats.org/officeDocument/2006/customXml" ds:itemID="{2C7E3198-BDB5-466E-860B-7291BD72C04A}">
   <ds:schemaRefs>
     <ds:schemaRef ds:uri="http://schemas.openxmlformats.org/officeDocument/2006/bibliography"/>
   </ds:schemaRefs>

</xml_diff>